<commit_message>
ajout du diagramme de classe et de toutes ses explications
</commit_message>
<xml_diff>
--- a/Livrable-2/Livrable 2 Groupe 4.docx
+++ b/Livrable-2/Livrable 2 Groupe 4.docx
@@ -261,7 +261,6 @@
             <w:dataBinding w:prefixMappings="xmlns:ns0='http://purl.org/dc/elements/1.1/' xmlns:ns1='http://schemas.openxmlformats.org/package/2006/metadata/core-properties' " w:xpath="/ns1:coreProperties[1]/ns0:subject[1]" w:storeItemID="{6C3C8BC8-F283-45AE-878A-BAB7291924A1}"/>
             <w:text/>
           </w:sdtPr>
-          <w:sdtEndPr/>
           <w:sdtContent>
             <w:p>
               <w:pPr>
@@ -596,7 +595,6 @@
                                     <w:calendar w:val="gregorian"/>
                                   </w:date>
                                 </w:sdtPr>
-                                <w:sdtEndPr/>
                                 <w:sdtContent>
                                   <w:p>
                                     <w:pPr>
@@ -642,7 +640,6 @@
                                     <w:dataBinding w:prefixMappings="xmlns:ns0='http://schemas.openxmlformats.org/officeDocument/2006/extended-properties' " w:xpath="/ns0:Properties[1]/ns0:Company[1]" w:storeItemID="{6668398D-A668-4E3E-A5EB-62B293D839F1}"/>
                                     <w:text/>
                                   </w:sdtPr>
-                                  <w:sdtEndPr/>
                                   <w:sdtContent>
                                     <w:r>
                                       <w:rPr>
@@ -674,7 +671,6 @@
                                     <w:dataBinding w:prefixMappings="xmlns:ns0='http://schemas.microsoft.com/office/2006/coverPageProps' " w:xpath="/ns0:CoverPageProperties[1]/ns0:CompanyAddress[1]" w:storeItemID="{55AF091B-3C7A-41E3-B477-F2FDAA23CFDA}"/>
                                     <w:text/>
                                   </w:sdtPr>
-                                  <w:sdtEndPr/>
                                   <w:sdtContent>
                                     <w:r>
                                       <w:rPr>
@@ -733,7 +729,6 @@
                               <w:calendar w:val="gregorian"/>
                             </w:date>
                           </w:sdtPr>
-                          <w:sdtEndPr/>
                           <w:sdtContent>
                             <w:p>
                               <w:pPr>
@@ -779,7 +774,6 @@
                               <w:dataBinding w:prefixMappings="xmlns:ns0='http://schemas.openxmlformats.org/officeDocument/2006/extended-properties' " w:xpath="/ns0:Properties[1]/ns0:Company[1]" w:storeItemID="{6668398D-A668-4E3E-A5EB-62B293D839F1}"/>
                               <w:text/>
                             </w:sdtPr>
-                            <w:sdtEndPr/>
                             <w:sdtContent>
                               <w:r>
                                 <w:rPr>
@@ -811,7 +805,6 @@
                               <w:dataBinding w:prefixMappings="xmlns:ns0='http://schemas.microsoft.com/office/2006/coverPageProps' " w:xpath="/ns0:CoverPageProperties[1]/ns0:CompanyAddress[1]" w:storeItemID="{55AF091B-3C7A-41E3-B477-F2FDAA23CFDA}"/>
                               <w:text/>
                             </w:sdtPr>
-                            <w:sdtEndPr/>
                             <w:sdtContent>
                               <w:r>
                                 <w:rPr>
@@ -3073,6 +3066,7 @@
       </w:pPr>
       <w:r>
         <w:rPr>
+          <w:noProof/>
           <w:sz w:val="24"/>
           <w:szCs w:val="24"/>
         </w:rPr>
@@ -11538,14 +11532,7 @@
           <w:sz w:val="24"/>
           <w:szCs w:val="24"/>
         </w:rPr>
-        <w:t>Modèle conceptuel de données</w:t>
-      </w:r>
-      <w:r>
-        <w:rPr>
-          <w:sz w:val="24"/>
-          <w:szCs w:val="24"/>
-        </w:rPr>
-        <w:t>, es</w:t>
+        <w:t>Modèle conceptuel de données, es</w:t>
       </w:r>
       <w:r>
         <w:rPr>
@@ -14029,11 +14016,12 @@
           <w:sz w:val="24"/>
           <w:szCs w:val="24"/>
         </w:rPr>
+        <w:lastRenderedPageBreak/>
         <w:drawing>
-          <wp:inline distT="0" distB="0" distL="0" distR="0" wp14:anchorId="37F1E1E0" wp14:editId="3C893574">
-            <wp:extent cx="3086100" cy="3784146"/>
-            <wp:effectExtent l="0" t="0" r="0" b="6985"/>
-            <wp:docPr id="28374019" name="Image 1" descr="Une image contenant diagramme, motif&#10;&#10;Description générée automatiquement"/>
+          <wp:inline distT="0" distB="0" distL="0" distR="0" wp14:anchorId="3CF85BDC" wp14:editId="26B0147E">
+            <wp:extent cx="5759450" cy="7068185"/>
+            <wp:effectExtent l="0" t="0" r="0" b="0"/>
+            <wp:docPr id="1369008912" name="Image 1"/>
             <wp:cNvGraphicFramePr>
               <a:graphicFrameLocks xmlns:a="http://schemas.openxmlformats.org/drawingml/2006/main" noChangeAspect="1"/>
             </wp:cNvGraphicFramePr>
@@ -14041,7 +14029,7 @@
               <a:graphicData uri="http://schemas.openxmlformats.org/drawingml/2006/picture">
                 <pic:pic xmlns:pic="http://schemas.openxmlformats.org/drawingml/2006/picture">
                   <pic:nvPicPr>
-                    <pic:cNvPr id="28374019" name="Image 1" descr="Une image contenant diagramme, motif&#10;&#10;Description générée automatiquement"/>
+                    <pic:cNvPr id="0" name="Picture 1"/>
                     <pic:cNvPicPr>
                       <a:picLocks noChangeAspect="1" noChangeArrowheads="1"/>
                     </pic:cNvPicPr>
@@ -14062,7 +14050,7 @@
                   <pic:spPr bwMode="auto">
                     <a:xfrm>
                       <a:off x="0" y="0"/>
-                      <a:ext cx="3126561" cy="3833759"/>
+                      <a:ext cx="5759450" cy="7068185"/>
                     </a:xfrm>
                     <a:prstGeom prst="rect">
                       <a:avLst/>
@@ -14108,23 +14096,7 @@
             <w:sz w:val="24"/>
             <w:szCs w:val="24"/>
           </w:rPr>
-          <w:t>https://lucid.app/publicSegments/view/5af1b91e-72ee-4eb9-8f0c-59c64f</w:t>
-        </w:r>
-        <w:r>
-          <w:rPr>
-            <w:rStyle w:val="Lienhypertexte"/>
-            <w:sz w:val="24"/>
-            <w:szCs w:val="24"/>
-          </w:rPr>
-          <w:t>5</w:t>
-        </w:r>
-        <w:r>
-          <w:rPr>
-            <w:rStyle w:val="Lienhypertexte"/>
-            <w:sz w:val="24"/>
-            <w:szCs w:val="24"/>
-          </w:rPr>
-          <w:t>c8047/image.png</w:t>
+          <w:t>https://lucid.app/publicSegments/view/5af1b91e-72ee-4eb9-8f0c-59c64f5c8047/image.png</w:t>
         </w:r>
       </w:hyperlink>
     </w:p>
@@ -14140,7 +14112,6 @@
           <w:sz w:val="24"/>
           <w:szCs w:val="24"/>
         </w:rPr>
-        <w:lastRenderedPageBreak/>
         <w:t xml:space="preserve">Ce diagramme permet donc de montrer les différentes choses que peut réaliser par exemple un employé basique, ou encore les permissions d’un supérieur hiérarchique. Par exemple un supérieur hiérarchique va hériter de tout ce que peut faire un employé, mais va avoir, en plus, le fait de pouvoir gérer justement ces employés, ceci inclut </w:t>
       </w:r>
       <w:r>
@@ -14326,8 +14297,9 @@
           <w:lang w:eastAsia="fr-FR"/>
           <w14:ligatures w14:val="none"/>
         </w:rPr>
-        <w:t>Avant de commencer, u</w:t>
-      </w:r>
+        <w:t>Avant de commencer, un diagramme de séquence est un diagramme UML (</w:t>
+      </w:r>
+      <w:proofErr w:type="spellStart"/>
       <w:r>
         <w:rPr>
           <w:rFonts w:eastAsia="Times New Roman" w:cstheme="minorHAnsi"/>
@@ -14340,9 +14312,9 @@
           <w:lang w:eastAsia="fr-FR"/>
           <w14:ligatures w14:val="none"/>
         </w:rPr>
-        <w:t>n diagramme de séquence est un diagramme UML (</w:t>
-      </w:r>
-      <w:proofErr w:type="spellStart"/>
+        <w:t>Unified</w:t>
+      </w:r>
+      <w:proofErr w:type="spellEnd"/>
       <w:r>
         <w:rPr>
           <w:rFonts w:eastAsia="Times New Roman" w:cstheme="minorHAnsi"/>
@@ -14355,9 +14327,9 @@
           <w:lang w:eastAsia="fr-FR"/>
           <w14:ligatures w14:val="none"/>
         </w:rPr>
-        <w:t>Unified</w:t>
-      </w:r>
-      <w:proofErr w:type="spellEnd"/>
+        <w:t xml:space="preserve"> Modeling </w:t>
+      </w:r>
+      <w:proofErr w:type="spellStart"/>
       <w:r>
         <w:rPr>
           <w:rFonts w:eastAsia="Times New Roman" w:cstheme="minorHAnsi"/>
@@ -14370,9 +14342,9 @@
           <w:lang w:eastAsia="fr-FR"/>
           <w14:ligatures w14:val="none"/>
         </w:rPr>
-        <w:t xml:space="preserve"> Modeling </w:t>
-      </w:r>
-      <w:proofErr w:type="spellStart"/>
+        <w:t>Language</w:t>
+      </w:r>
+      <w:proofErr w:type="spellEnd"/>
       <w:r>
         <w:rPr>
           <w:rFonts w:eastAsia="Times New Roman" w:cstheme="minorHAnsi"/>
@@ -14385,9 +14357,8 @@
           <w:lang w:eastAsia="fr-FR"/>
           <w14:ligatures w14:val="none"/>
         </w:rPr>
-        <w:t>Language</w:t>
-      </w:r>
-      <w:proofErr w:type="spellEnd"/>
+        <w:t>) qui représente la séquence de messages entre les </w:t>
+      </w:r>
       <w:r>
         <w:rPr>
           <w:rFonts w:eastAsia="Times New Roman" w:cstheme="minorHAnsi"/>
@@ -14396,12 +14367,13 @@
           <w:kern w:val="0"/>
           <w:sz w:val="24"/>
           <w:szCs w:val="24"/>
-          <w:bdr w:val="none" w:sz="0" w:space="0" w:color="auto" w:frame="1"/>
           <w:lang w:eastAsia="fr-FR"/>
           <w14:ligatures w14:val="none"/>
         </w:rPr>
-        <w:t>) qui représente la séquence de messages entre les </w:t>
-      </w:r>
+        <w:t>objets</w:t>
+      </w:r>
+      <w:bookmarkStart w:id="3" w:name="introend"/>
+      <w:bookmarkEnd w:id="3"/>
       <w:r>
         <w:rPr>
           <w:rFonts w:eastAsia="Times New Roman" w:cstheme="minorHAnsi"/>
@@ -14410,13 +14382,12 @@
           <w:kern w:val="0"/>
           <w:sz w:val="24"/>
           <w:szCs w:val="24"/>
+          <w:bdr w:val="none" w:sz="0" w:space="0" w:color="auto" w:frame="1"/>
           <w:lang w:eastAsia="fr-FR"/>
           <w14:ligatures w14:val="none"/>
         </w:rPr>
-        <w:t>objets</w:t>
-      </w:r>
-      <w:bookmarkStart w:id="3" w:name="introend"/>
-      <w:bookmarkEnd w:id="3"/>
+        <w:t> au cours d'une interaction.</w:t>
+      </w:r>
       <w:r>
         <w:rPr>
           <w:rFonts w:eastAsia="Times New Roman" w:cstheme="minorHAnsi"/>
@@ -14425,12 +14396,13 @@
           <w:kern w:val="0"/>
           <w:sz w:val="24"/>
           <w:szCs w:val="24"/>
-          <w:bdr w:val="none" w:sz="0" w:space="0" w:color="auto" w:frame="1"/>
           <w:lang w:eastAsia="fr-FR"/>
           <w14:ligatures w14:val="none"/>
         </w:rPr>
-        <w:t> au cours d'une interaction.</w:t>
-      </w:r>
+        <w:t> </w:t>
+      </w:r>
+      <w:bookmarkStart w:id="4" w:name="intro2"/>
+      <w:bookmarkEnd w:id="4"/>
       <w:r>
         <w:rPr>
           <w:rFonts w:eastAsia="Times New Roman" w:cstheme="minorHAnsi"/>
@@ -14439,13 +14411,12 @@
           <w:kern w:val="0"/>
           <w:sz w:val="24"/>
           <w:szCs w:val="24"/>
+          <w:bdr w:val="none" w:sz="0" w:space="0" w:color="auto" w:frame="1"/>
           <w:lang w:eastAsia="fr-FR"/>
           <w14:ligatures w14:val="none"/>
         </w:rPr>
-        <w:t> </w:t>
-      </w:r>
-      <w:bookmarkStart w:id="4" w:name="intro2"/>
-      <w:bookmarkEnd w:id="4"/>
+        <w:t>Un diagramme de séquence comprend un groupe d'</w:t>
+      </w:r>
       <w:r>
         <w:rPr>
           <w:rFonts w:eastAsia="Times New Roman" w:cstheme="minorHAnsi"/>
@@ -14454,12 +14425,13 @@
           <w:kern w:val="0"/>
           <w:sz w:val="24"/>
           <w:szCs w:val="24"/>
-          <w:bdr w:val="none" w:sz="0" w:space="0" w:color="auto" w:frame="1"/>
           <w:lang w:eastAsia="fr-FR"/>
           <w14:ligatures w14:val="none"/>
         </w:rPr>
-        <w:t>Un diagramme de séquence comprend un groupe d'</w:t>
-      </w:r>
+        <w:t>objets</w:t>
+      </w:r>
+      <w:bookmarkStart w:id="5" w:name="intro2end"/>
+      <w:bookmarkEnd w:id="5"/>
       <w:r>
         <w:rPr>
           <w:rFonts w:eastAsia="Times New Roman" w:cstheme="minorHAnsi"/>
@@ -14468,21 +14440,6 @@
           <w:kern w:val="0"/>
           <w:sz w:val="24"/>
           <w:szCs w:val="24"/>
-          <w:lang w:eastAsia="fr-FR"/>
-          <w14:ligatures w14:val="none"/>
-        </w:rPr>
-        <w:t>objets</w:t>
-      </w:r>
-      <w:bookmarkStart w:id="5" w:name="intro2end"/>
-      <w:bookmarkEnd w:id="5"/>
-      <w:r>
-        <w:rPr>
-          <w:rFonts w:eastAsia="Times New Roman" w:cstheme="minorHAnsi"/>
-          <w:color w:val="161616"/>
-          <w:spacing w:val="2"/>
-          <w:kern w:val="0"/>
-          <w:sz w:val="24"/>
-          <w:szCs w:val="24"/>
           <w:bdr w:val="none" w:sz="0" w:space="0" w:color="auto" w:frame="1"/>
           <w:lang w:eastAsia="fr-FR"/>
           <w14:ligatures w14:val="none"/>
@@ -14557,6 +14514,7 @@
       </w:pPr>
       <w:r>
         <w:rPr>
+          <w:noProof/>
           <w:sz w:val="24"/>
           <w:szCs w:val="24"/>
         </w:rPr>
@@ -14609,7 +14567,6 @@
           <w:sz w:val="24"/>
           <w:szCs w:val="24"/>
         </w:rPr>
-        <w:lastRenderedPageBreak/>
         <w:t xml:space="preserve">Pour expliquer en détail, voici le processus de création d’un personnel : </w:t>
       </w:r>
     </w:p>
@@ -14667,6 +14624,7 @@
           <w:sz w:val="24"/>
           <w:szCs w:val="24"/>
         </w:rPr>
+        <w:lastRenderedPageBreak/>
         <w:t>L'application sollicite l'utilisateur pour fournir les informations requises sur le personnel.</w:t>
       </w:r>
     </w:p>
@@ -14903,6 +14861,7 @@
       </w:pPr>
       <w:r>
         <w:rPr>
+          <w:noProof/>
           <w:sz w:val="24"/>
           <w:szCs w:val="24"/>
         </w:rPr>
@@ -14968,6 +14927,7 @@
       </w:pPr>
       <w:r>
         <w:rPr>
+          <w:noProof/>
           <w:sz w:val="24"/>
           <w:szCs w:val="24"/>
         </w:rPr>
@@ -15046,6 +15006,7 @@
       </w:r>
       <w:r>
         <w:rPr>
+          <w:noProof/>
           <w:sz w:val="24"/>
           <w:szCs w:val="24"/>
         </w:rPr>
@@ -15146,7 +15107,7 @@
         </w:rPr>
         <w:t xml:space="preserve">Ajout personnel : </w:t>
       </w:r>
-      <w:hyperlink r:id="rId25" w:history="1">
+      <w:hyperlink r:id="rId25" w:anchor="pako:eNqdU81O4zAQfhVrLlzSqklIGnyoVFQOe1gJabUcUC5WPAVDYmf9Iy1UfReO9DnyYkxTSkvpsoI5RNb4-_NEs4DKSAQODv8E1BXOlLixoik1o_rtVa2c8BjsYDKZtm2tKuGV0ZxN70zwTJ4EzVq0zmiN9YZUG9OyhlSZ6DEH1-vaUxqQ8J4NZzNshCayRMeUnhvb9DjHZDgm9UnEH_9n7weZTM5nM86uupVV89fmkRSCPrVghN3JiNq_d6uMtVh5dDvMFne5TcFkt7rrno4rbouah8-6IOlgP0I_G-p0Ti-6RcvwCBlrh3uxNPFb260cav_lcDuZ_ud3q2_mbNA5cYPMharqng_GiFruGn36d8NX-h_j_9aE3szoABE0SD5K0sYs1u0S_C02WAKnoxT2voRSLwkngje_HnQF3NuAEYRWktPrdgGfC4odQSs08AX8BX6WDNPR6DQv4uIsT0dZHMED8EGSDMdZNs5P4yTOkzzJxssIHo0hiXgYj9aV5mlWFGlRJBGgVN7Yn5uV7je797juCb3n8gUgekJF" w:history="1">
         <w:r>
           <w:rPr>
             <w:rStyle w:val="Lienhypertexte"/>
@@ -15179,7 +15140,7 @@
         </w:rPr>
         <w:t xml:space="preserve"> </w:t>
       </w:r>
-      <w:hyperlink r:id="rId26" w:history="1">
+      <w:hyperlink r:id="rId26" w:anchor="pako:eNqdUz1v2zAQ_SvELVlkw5IiWeFgIIU6ZAhQoGiHQgshnhOiEqnyA2hq-L90rH-H_lhPsmM5rpvBNwjU8d177464DdRGInBw-COgrrFU4smKttKM4otXjXLCY7Cz1eq-6xpVC6-M5uzRSLU-_DF5EzTr0DqjNTb72saYjrVEPnwm6BlqiBPeGcmciHJWYis0cUh0TOm1se2Ic0yGiYr1vw8iaCfad8w__I_psqnV6kNZcva139mTns8doacca24eyrfmpKDLRjDimOhF49-6qI21WHs3QY6wknW23znU_jLXa1DyvNFPRxf7-fS7f8veG__9mvp9RstadE48IXOhrvs_Zy6xcTjY1MP7Xmv1I_Uf7JX28EIxajkl9hZPB6705ZFfpXfUogNE0CLJKElrtRnSFfhnbLECTkcp7PcKKr0lnAjefH7RNXBvA0YQOklKhxUEvhbkOoJOaOAb-An8Lpmni8VtXsTFXZ4usjiCF-CzJJkvs2yZ38ZJnCd5ki23EfwyhijiebwYIs3TrCjSokgiQKm8sY_7vR_Xf9T4NhaMmtu_wMdOhQ" w:history="1">
         <w:r>
           <w:rPr>
             <w:rStyle w:val="Lienhypertexte"/>
@@ -15224,7 +15185,7 @@
           <w:u w:val="single"/>
         </w:rPr>
       </w:pPr>
-      <w:hyperlink r:id="rId27" w:history="1">
+      <w:hyperlink r:id="rId27" w:anchor="pako:eNqdU7Fu2zAQ_RXili6yYUmRrHAwkMIdMgQoEKRDoYUQzwlRiWRJCmhq-F86xt-hH-tJdiLFNVLANwjk4d17j3e6LVRGInDw-LNFXeFaiUcnmlIzioegauVFwNbNVqsba2tViaCM5uy-tdah93Rh8lOrmUXnjdZYH0prYyxriJv5CfIE1MeEdUYiE0nO1tgITRQSPVN6Y1wz4DyT7UjFuj8HDdWgG3k_8H47pfqfp9Xq83rN2bdu79TmmDxjSNCnFoywI42ow3utyjiHVfAj5BX29e011nV7jzqcp3wNSp6-aqQ4dqPb_1v3UbdvNvS-J3SsoWmJx35yVdW9nLjF2uNES_dTvdTyF2pH6y50iWeKUcsxMTh913-lz0_gIr03LTpABPTzNUJJWqVtny4hPGGDJXA6SuF-lFDqHeFEG8z9s66AB9diBK2VpHRcO-AbQa4jsEID38Iv4NfJPF0srvIiLq7zdJHFETwDnyXJfJlly_wqTuI8yZNsuYvgtzFEEc_jRR9pnmZFkRZFEgFKFYy7O-z6sPKDxvehYNDc_QVnvUzH" w:history="1">
         <w:r>
           <w:rPr>
             <w:rStyle w:val="Lienhypertexte"/>
@@ -15260,7 +15221,7 @@
           <w:u w:val="single"/>
         </w:rPr>
       </w:pPr>
-      <w:hyperlink r:id="rId28" w:history="1">
+      <w:hyperlink r:id="rId28" w:anchor="pako:eNqdU8tOwzAQ_BVrL1zSqklImvpQCVQOHJAQiAvKxYo3xSKxg2NLQNUP6nf0x9ikQB8qD3UPlrWanZnd1S6gMBKBQ4svHnWBMyXmVtS5ZhQPTlWqFQ69HUynF01TqUI4ZTRnF2WpiicxRybPvGYN2tZojdWmsDKmYTUxM_GNO4B0scM4IIEdOc5mWAtNBEqXxtY9pmXSH6P5xeb139WicvuwwliLhWu3kEOv0-nlbMbZ3XpV-Ga9sn2WSWwP3Ap6KsEIvM_VSd5-OWGNXa9a1O5nfBeU_LW5I539Z8ybPaL9qR6rFne8aurzZL9XNFdvT_SHR4pRy22id7o3EqX_XuW_9b616AMB1EgyStLlLLp0Du4Ja8yB01cK-5xDrpeEE96Z-zddAHfWYwC-kaT0eWXAS0GuA2iEBr6AV-CTaBiPRudpFmaTNB4lYQBvwAdRNBwnyTg9D6MwjdIoGS8DeDeGKMJhOOoiTuMky-IsiwJAqZyxN5vT7i-813jsC3rN5Qcm7EO3" w:history="1">
         <w:r>
           <w:rPr>
             <w:rStyle w:val="Lienhypertexte"/>
@@ -15363,21 +15324,7 @@
           <w:sz w:val="24"/>
           <w:szCs w:val="24"/>
         </w:rPr>
-        <w:t xml:space="preserve">Dans les diagrammes d'activité, vous utilisez des </w:t>
-      </w:r>
-      <w:r>
-        <w:rPr>
-          <w:sz w:val="24"/>
-          <w:szCs w:val="24"/>
-        </w:rPr>
-        <w:t>nœuds</w:t>
-      </w:r>
-      <w:r>
-        <w:rPr>
-          <w:sz w:val="24"/>
-          <w:szCs w:val="24"/>
-        </w:rPr>
-        <w:t xml:space="preserve"> d'activité et des bords d'activité pour modéliser le flux de commande et de données entre les actions.</w:t>
+        <w:t>Dans les diagrammes d'activité, vous utilisez des nœuds d'activité et des bords d'activité pour modéliser le flux de commande et de données entre les actions.</w:t>
       </w:r>
     </w:p>
     <w:p>
@@ -15488,7 +15435,108 @@
             <w:sz w:val="24"/>
             <w:szCs w:val="24"/>
           </w:rPr>
-          <w:t>https://drive</w:t>
+          <w:t>https://drive.google.com/file/d/1BZ2wnIHAz-9fB4yGO7Vj0wB6QvtAGwjb/view?usp=sharing</w:t>
+        </w:r>
+      </w:hyperlink>
+    </w:p>
+    <w:p>
+      <w:pPr>
+        <w:rPr>
+          <w:sz w:val="24"/>
+          <w:szCs w:val="24"/>
+        </w:rPr>
+      </w:pPr>
+    </w:p>
+    <w:p>
+      <w:pPr>
+        <w:rPr>
+          <w:sz w:val="24"/>
+          <w:szCs w:val="24"/>
+        </w:rPr>
+      </w:pPr>
+      <w:r>
+        <w:rPr>
+          <w:sz w:val="24"/>
+          <w:szCs w:val="24"/>
+        </w:rPr>
+        <w:lastRenderedPageBreak/>
+        <w:t xml:space="preserve">Il ne nous reste plus que le diagramme de classes à réaliser pour finir et c’est ce que nous allons faire, mais avant de commencer il serait bien de définir ce qu’est </w:t>
+      </w:r>
+      <w:r>
+        <w:rPr>
+          <w:sz w:val="24"/>
+          <w:szCs w:val="24"/>
+        </w:rPr>
+        <w:t>ce diagramme.</w:t>
+      </w:r>
+    </w:p>
+    <w:p>
+      <w:pPr>
+        <w:rPr>
+          <w:sz w:val="24"/>
+          <w:szCs w:val="24"/>
+        </w:rPr>
+      </w:pPr>
+      <w:r>
+        <w:rPr>
+          <w:sz w:val="24"/>
+          <w:szCs w:val="24"/>
+        </w:rPr>
+        <w:t>Dans le langage UML, les diagrammes de classes appartiennent à l'un des six types de diagramme structurel. Les diagrammes de classes sont fondamentaux pour le processus de modélisation des objets et modélisent la structure statique d'un système. Suivant la complexité d'un système, vous pouvez utiliser un seul diagramme de classes pour modéliser un système complet ou bien vous pouvez utiliser différents diagrammes de classes pour modéliser les composants d'un système.</w:t>
+      </w:r>
+    </w:p>
+    <w:p>
+      <w:pPr>
+        <w:rPr>
+          <w:sz w:val="24"/>
+          <w:szCs w:val="24"/>
+        </w:rPr>
+      </w:pPr>
+      <w:r>
+        <w:rPr>
+          <w:sz w:val="24"/>
+          <w:szCs w:val="24"/>
+        </w:rPr>
+        <w:t>Les diagrammes de classes sont les plans de votre système ou sous-système. Vous pouvez utiliser des diagrammes de classes pour modéliser les objets qui constituent le système, pour afficher les relations entre les objets et pour décrire ce que ces objets font et les services qu'ils fournissent.</w:t>
+      </w:r>
+    </w:p>
+    <w:p>
+      <w:pPr>
+        <w:rPr>
+          <w:sz w:val="24"/>
+          <w:szCs w:val="24"/>
+        </w:rPr>
+      </w:pPr>
+      <w:r>
+        <w:rPr>
+          <w:sz w:val="24"/>
+          <w:szCs w:val="24"/>
+        </w:rPr>
+        <w:t xml:space="preserve">Et voici donc </w:t>
+      </w:r>
+      <w:r>
+        <w:rPr>
+          <w:sz w:val="24"/>
+          <w:szCs w:val="24"/>
+        </w:rPr>
+        <w:t xml:space="preserve">le diagramme de classes que l’on a pu réaliser : </w:t>
+      </w:r>
+    </w:p>
+    <w:p>
+      <w:pPr>
+        <w:rPr>
+          <w:sz w:val="24"/>
+          <w:szCs w:val="24"/>
+        </w:rPr>
+      </w:pPr>
+      <w:hyperlink r:id="rId31" w:history="1">
+        <w:r>
+          <w:rPr>
+            <w:rStyle w:val="Lienhypertexte"/>
+            <w:sz w:val="24"/>
+            <w:szCs w:val="24"/>
+          </w:rPr>
+          <w:t>https://ctxt.io/2/AADQYHKI</w:t>
         </w:r>
         <w:r>
           <w:rPr>
@@ -15496,7 +15544,7 @@
             <w:sz w:val="24"/>
             <w:szCs w:val="24"/>
           </w:rPr>
-          <w:t>.</w:t>
+          <w:t>E</w:t>
         </w:r>
         <w:r>
           <w:rPr>
@@ -15504,108 +15552,1373 @@
             <w:sz w:val="24"/>
             <w:szCs w:val="24"/>
           </w:rPr>
-          <w:t>google.com/file/d/1BZ2wnIHAz-9fB4yGO7Vj0wB6QvtAGwjb/view?usp=sharing</w:t>
+          <w:t>w</w:t>
         </w:r>
       </w:hyperlink>
-    </w:p>
-    <w:p>
-      <w:pPr>
-        <w:rPr>
-          <w:sz w:val="24"/>
-          <w:szCs w:val="24"/>
-        </w:rPr>
-      </w:pPr>
-    </w:p>
-    <w:p>
-      <w:pPr>
-        <w:rPr>
-          <w:sz w:val="24"/>
-          <w:szCs w:val="24"/>
-        </w:rPr>
-      </w:pPr>
+      <w:r>
+        <w:rPr>
+          <w:sz w:val="24"/>
+          <w:szCs w:val="24"/>
+        </w:rPr>
+        <w:t xml:space="preserve"> </w:t>
+      </w:r>
+    </w:p>
+    <w:p>
+      <w:pPr>
+        <w:rPr>
+          <w:sz w:val="24"/>
+          <w:szCs w:val="24"/>
+        </w:rPr>
+      </w:pPr>
+      <w:r>
+        <w:rPr>
+          <w:sz w:val="24"/>
+          <w:szCs w:val="24"/>
+        </w:rPr>
+        <w:t>Avant d’aborder directement les explications du diagrammes de classes il faut comprendre les différentes parties qui le compose.</w:t>
+      </w:r>
+    </w:p>
+    <w:p>
+      <w:pPr>
+        <w:rPr>
+          <w:sz w:val="24"/>
+          <w:szCs w:val="24"/>
+        </w:rPr>
+      </w:pPr>
+      <w:r>
+        <w:rPr>
+          <w:sz w:val="24"/>
+          <w:szCs w:val="24"/>
+        </w:rPr>
+        <w:t xml:space="preserve">Voici une image qui vous permettra de mieux situer les prochaines explications : </w:t>
+      </w:r>
+      <w:r>
+        <w:rPr>
+          <w:noProof/>
+        </w:rPr>
+        <w:drawing>
+          <wp:inline distT="0" distB="0" distL="0" distR="0" wp14:anchorId="02FF0439" wp14:editId="2F434060">
+            <wp:extent cx="3167269" cy="2376150"/>
+            <wp:effectExtent l="0" t="0" r="0" b="5715"/>
+            <wp:docPr id="732891154" name="Image 3" descr="Diagramme de classes Introduction Notions de classe - ppt télécharger"/>
+            <wp:cNvGraphicFramePr>
+              <a:graphicFrameLocks xmlns:a="http://schemas.openxmlformats.org/drawingml/2006/main" noChangeAspect="1"/>
+            </wp:cNvGraphicFramePr>
+            <a:graphic xmlns:a="http://schemas.openxmlformats.org/drawingml/2006/main">
+              <a:graphicData uri="http://schemas.openxmlformats.org/drawingml/2006/picture">
+                <pic:pic xmlns:pic="http://schemas.openxmlformats.org/drawingml/2006/picture">
+                  <pic:nvPicPr>
+                    <pic:cNvPr id="0" name="Picture 4" descr="Diagramme de classes Introduction Notions de classe - ppt télécharger"/>
+                    <pic:cNvPicPr>
+                      <a:picLocks noChangeAspect="1" noChangeArrowheads="1"/>
+                    </pic:cNvPicPr>
+                  </pic:nvPicPr>
+                  <pic:blipFill>
+                    <a:blip r:embed="rId32" cstate="print">
+                      <a:extLst>
+                        <a:ext uri="{28A0092B-C50C-407E-A947-70E740481C1C}">
+                          <a14:useLocalDpi xmlns:a14="http://schemas.microsoft.com/office/drawing/2010/main" val="0"/>
+                        </a:ext>
+                      </a:extLst>
+                    </a:blip>
+                    <a:srcRect/>
+                    <a:stretch>
+                      <a:fillRect/>
+                    </a:stretch>
+                  </pic:blipFill>
+                  <pic:spPr bwMode="auto">
+                    <a:xfrm>
+                      <a:off x="0" y="0"/>
+                      <a:ext cx="3177213" cy="2383610"/>
+                    </a:xfrm>
+                    <a:prstGeom prst="rect">
+                      <a:avLst/>
+                    </a:prstGeom>
+                    <a:noFill/>
+                    <a:ln>
+                      <a:noFill/>
+                    </a:ln>
+                  </pic:spPr>
+                </pic:pic>
+              </a:graphicData>
+            </a:graphic>
+          </wp:inline>
+        </w:drawing>
+      </w:r>
+    </w:p>
+    <w:p>
+      <w:pPr>
+        <w:rPr>
+          <w:sz w:val="24"/>
+          <w:szCs w:val="24"/>
+        </w:rPr>
+      </w:pPr>
+      <w:r>
+        <w:rPr>
+          <w:sz w:val="24"/>
+          <w:szCs w:val="24"/>
+          <w:u w:val="single"/>
+        </w:rPr>
+        <w:t>Premièrement, les classes :</w:t>
+      </w:r>
+      <w:r>
+        <w:rPr>
+          <w:sz w:val="24"/>
+          <w:szCs w:val="24"/>
+        </w:rPr>
+        <w:t xml:space="preserve"> </w:t>
+      </w:r>
+    </w:p>
+    <w:p>
+      <w:pPr>
+        <w:rPr>
+          <w:sz w:val="24"/>
+          <w:szCs w:val="24"/>
+        </w:rPr>
+      </w:pPr>
+      <w:r>
+        <w:rPr>
+          <w:sz w:val="24"/>
+          <w:szCs w:val="24"/>
+        </w:rPr>
+        <w:t>Une classe est un moyen de modélisation de la structure et du comportement d’un objet. On y trouve le nom de la classe, les attributs qui sont des propriété de la classe</w:t>
+      </w:r>
+      <w:r>
+        <w:rPr>
+          <w:sz w:val="24"/>
+          <w:szCs w:val="24"/>
+        </w:rPr>
+        <w:t xml:space="preserve"> et </w:t>
+      </w:r>
+      <w:r>
+        <w:rPr>
+          <w:sz w:val="24"/>
+          <w:szCs w:val="24"/>
+        </w:rPr>
+        <w:t>les méthodes/opérations qui sont les actions que la classe peut effectuer</w:t>
+      </w:r>
+      <w:r>
+        <w:rPr>
+          <w:sz w:val="24"/>
+          <w:szCs w:val="24"/>
+        </w:rPr>
+        <w:t>.</w:t>
+      </w:r>
+      <w:r>
+        <w:rPr>
+          <w:sz w:val="24"/>
+          <w:szCs w:val="24"/>
+        </w:rPr>
+        <w:t xml:space="preserve"> Dans ces méthodes on trouvera des méthodes/opérations nommées « constructeurs » et « destructeur »</w:t>
+      </w:r>
+      <w:r>
+        <w:rPr>
+          <w:sz w:val="24"/>
+          <w:szCs w:val="24"/>
+        </w:rPr>
+        <w:t xml:space="preserve"> </w:t>
+      </w:r>
+      <w:r>
+        <w:rPr>
+          <w:sz w:val="24"/>
+          <w:szCs w:val="24"/>
+        </w:rPr>
+        <w:t>qui sont responsables de l'initialisation des objets lors de leur création et de la libération des ressources associées à ces objets lors de leur destruction.</w:t>
+      </w:r>
+      <w:r>
+        <w:rPr>
+          <w:sz w:val="24"/>
+          <w:szCs w:val="24"/>
+        </w:rPr>
+        <w:t xml:space="preserve"> </w:t>
+      </w:r>
+      <w:r>
+        <w:rPr>
+          <w:sz w:val="24"/>
+          <w:szCs w:val="24"/>
+        </w:rPr>
+        <w:t xml:space="preserve"> </w:t>
+      </w:r>
+      <w:r>
+        <w:rPr>
+          <w:sz w:val="24"/>
+          <w:szCs w:val="24"/>
+        </w:rPr>
+        <w:t xml:space="preserve">Les « constructeurs » sont des méthodes spéciales appelées automatiquement lorsqu'un objet est créé, permettant d'initialiser ses attributs et d'effectuer d'autres opérations nécessaires à son bon fonctionnement. En revanche, les « destructeurs » sont des méthodes spéciales appelées </w:t>
+      </w:r>
       <w:r>
         <w:rPr>
           <w:sz w:val="24"/>
           <w:szCs w:val="24"/>
         </w:rPr>
         <w:lastRenderedPageBreak/>
-        <w:t xml:space="preserve">Il ne nous reste plus que le diagramme de classes à réaliser pour finir et c’est ce que nous allons faire, mais avant de commencer il serait bien de définir ce qu’est </w:t>
-      </w:r>
-      <w:r>
-        <w:rPr>
-          <w:sz w:val="24"/>
-          <w:szCs w:val="24"/>
-        </w:rPr>
-        <w:t>ce diagramme.</w:t>
-      </w:r>
-    </w:p>
-    <w:p>
-      <w:pPr>
-        <w:rPr>
-          <w:sz w:val="24"/>
-          <w:szCs w:val="24"/>
-        </w:rPr>
-      </w:pPr>
-      <w:r>
-        <w:rPr>
-          <w:sz w:val="24"/>
-          <w:szCs w:val="24"/>
-        </w:rPr>
-        <w:t>Dans le langage UML, les diagrammes de classes appartiennent à l'un des six types de diagramme structurel. Les diagrammes de classes sont fondamentaux pour le processus de modélisation des objets et modélisent la structure statique d'un système. Suivant la complexité d'un système, vous pouvez utiliser un seul diagramme de classes pour modéliser un système complet ou bien vous pouvez utiliser différents diagrammes de classes pour modéliser les composants d'un système.</w:t>
-      </w:r>
-    </w:p>
-    <w:p>
-      <w:pPr>
-        <w:rPr>
-          <w:sz w:val="24"/>
-          <w:szCs w:val="24"/>
-        </w:rPr>
-      </w:pPr>
-      <w:r>
-        <w:rPr>
-          <w:sz w:val="24"/>
-          <w:szCs w:val="24"/>
-        </w:rPr>
-        <w:t>Les diagrammes de classes sont les plans de votre système ou sous-système. Vous pouvez utiliser des diagrammes de classes pour modéliser les objets qui constituent le système, pour afficher les relations entre les objets et pour décrire ce que ces objets font et les services qu'ils fournissent.</w:t>
-      </w:r>
-    </w:p>
-    <w:p>
-      <w:pPr>
-        <w:rPr>
-          <w:sz w:val="24"/>
-          <w:szCs w:val="24"/>
-        </w:rPr>
-      </w:pPr>
-      <w:r>
-        <w:rPr>
-          <w:sz w:val="24"/>
-          <w:szCs w:val="24"/>
-        </w:rPr>
-        <w:t xml:space="preserve">Et voici donc </w:t>
-      </w:r>
-      <w:r>
-        <w:rPr>
-          <w:sz w:val="24"/>
-          <w:szCs w:val="24"/>
-        </w:rPr>
-        <w:t xml:space="preserve">le diagramme de classes que l’on a pu réaliser : </w:t>
-      </w:r>
-    </w:p>
-    <w:p>
-      <w:pPr>
-        <w:rPr>
-          <w:sz w:val="24"/>
-          <w:szCs w:val="24"/>
-        </w:rPr>
-      </w:pPr>
-    </w:p>
-    <w:p>
-      <w:pPr>
-        <w:rPr>
-          <w:sz w:val="24"/>
-          <w:szCs w:val="24"/>
-        </w:rPr>
-      </w:pPr>
+        <w:t>automatiquement lorsqu'un objet est détruit pour libérer des ressources telles que la mémoire allouée dynamiquement.</w:t>
+      </w:r>
+    </w:p>
+    <w:p>
+      <w:pPr>
+        <w:rPr>
+          <w:sz w:val="24"/>
+          <w:szCs w:val="24"/>
+        </w:rPr>
+      </w:pPr>
+    </w:p>
+    <w:p>
+      <w:pPr>
+        <w:rPr>
+          <w:sz w:val="24"/>
+          <w:szCs w:val="24"/>
+        </w:rPr>
+      </w:pPr>
+      <w:r>
+        <w:rPr>
+          <w:sz w:val="24"/>
+          <w:szCs w:val="24"/>
+        </w:rPr>
+        <w:t xml:space="preserve">Vous pouvez remarquer sur la représentation graphique des ‘-‘ ou des ‘+’ qui représentent la visibilité des attributs et des méthodes. Un ‘-‘ correspond au privé(seul cette classe peut l’utiliser), un ‘+’ correspond au publique (toutes les classes peuvent l’utiliser), et un ‘#’ correspond à du </w:t>
+      </w:r>
+      <w:proofErr w:type="spellStart"/>
+      <w:r>
+        <w:rPr>
+          <w:sz w:val="24"/>
+          <w:szCs w:val="24"/>
+        </w:rPr>
+        <w:t>protected</w:t>
+      </w:r>
+      <w:proofErr w:type="spellEnd"/>
+      <w:r>
+        <w:rPr>
+          <w:sz w:val="24"/>
+          <w:szCs w:val="24"/>
+        </w:rPr>
+        <w:t xml:space="preserve"> (seule cette classe et ses sous-classes peuvent l’utiliser).</w:t>
+      </w:r>
+    </w:p>
+    <w:p>
+      <w:pPr>
+        <w:rPr>
+          <w:sz w:val="24"/>
+          <w:szCs w:val="24"/>
+          <w:u w:val="single"/>
+        </w:rPr>
+      </w:pPr>
+      <w:r>
+        <w:rPr>
+          <w:sz w:val="24"/>
+          <w:szCs w:val="24"/>
+          <w:u w:val="single"/>
+        </w:rPr>
+        <w:t xml:space="preserve">Deuxièmement, les relations entre les classes : </w:t>
+      </w:r>
+    </w:p>
+    <w:p>
+      <w:pPr>
+        <w:rPr>
+          <w:sz w:val="24"/>
+          <w:szCs w:val="24"/>
+        </w:rPr>
+      </w:pPr>
+      <w:r>
+        <w:rPr>
+          <w:sz w:val="24"/>
+          <w:szCs w:val="24"/>
+        </w:rPr>
+        <w:t xml:space="preserve">Voici une image qui vous permettra de mieux </w:t>
+      </w:r>
+      <w:r>
+        <w:rPr>
+          <w:sz w:val="24"/>
+          <w:szCs w:val="24"/>
+        </w:rPr>
+        <w:t>visualiser</w:t>
+      </w:r>
+      <w:r>
+        <w:rPr>
+          <w:sz w:val="24"/>
+          <w:szCs w:val="24"/>
+        </w:rPr>
+        <w:t xml:space="preserve"> les prochaines explications :</w:t>
+      </w:r>
+    </w:p>
+    <w:p>
+      <w:pPr>
+        <w:rPr>
+          <w:sz w:val="24"/>
+          <w:szCs w:val="24"/>
+        </w:rPr>
+      </w:pPr>
+      <w:r>
+        <w:rPr>
+          <w:noProof/>
+        </w:rPr>
+        <w:drawing>
+          <wp:inline distT="0" distB="0" distL="0" distR="0" wp14:anchorId="1356C569" wp14:editId="7EA8E0AD">
+            <wp:extent cx="1702472" cy="1572591"/>
+            <wp:effectExtent l="0" t="0" r="0" b="8890"/>
+            <wp:docPr id="311250177" name="Image 4" descr="Un guide complet du diagramme de classes UML - Cybermédiane"/>
+            <wp:cNvGraphicFramePr>
+              <a:graphicFrameLocks xmlns:a="http://schemas.openxmlformats.org/drawingml/2006/main" noChangeAspect="1"/>
+            </wp:cNvGraphicFramePr>
+            <a:graphic xmlns:a="http://schemas.openxmlformats.org/drawingml/2006/main">
+              <a:graphicData uri="http://schemas.openxmlformats.org/drawingml/2006/picture">
+                <pic:pic xmlns:pic="http://schemas.openxmlformats.org/drawingml/2006/picture">
+                  <pic:nvPicPr>
+                    <pic:cNvPr id="0" name="Picture 6" descr="Un guide complet du diagramme de classes UML - Cybermédiane"/>
+                    <pic:cNvPicPr>
+                      <a:picLocks noChangeAspect="1" noChangeArrowheads="1"/>
+                    </pic:cNvPicPr>
+                  </pic:nvPicPr>
+                  <pic:blipFill>
+                    <a:blip r:embed="rId33">
+                      <a:extLst>
+                        <a:ext uri="{28A0092B-C50C-407E-A947-70E740481C1C}">
+                          <a14:useLocalDpi xmlns:a14="http://schemas.microsoft.com/office/drawing/2010/main" val="0"/>
+                        </a:ext>
+                      </a:extLst>
+                    </a:blip>
+                    <a:srcRect/>
+                    <a:stretch>
+                      <a:fillRect/>
+                    </a:stretch>
+                  </pic:blipFill>
+                  <pic:spPr bwMode="auto">
+                    <a:xfrm>
+                      <a:off x="0" y="0"/>
+                      <a:ext cx="1707228" cy="1576984"/>
+                    </a:xfrm>
+                    <a:prstGeom prst="rect">
+                      <a:avLst/>
+                    </a:prstGeom>
+                    <a:noFill/>
+                    <a:ln>
+                      <a:noFill/>
+                    </a:ln>
+                  </pic:spPr>
+                </pic:pic>
+              </a:graphicData>
+            </a:graphic>
+          </wp:inline>
+        </w:drawing>
+      </w:r>
+    </w:p>
+    <w:p>
+      <w:pPr>
+        <w:rPr>
+          <w:sz w:val="24"/>
+          <w:szCs w:val="24"/>
+        </w:rPr>
+      </w:pPr>
+      <w:r>
+        <w:rPr>
+          <w:sz w:val="24"/>
+          <w:szCs w:val="24"/>
+        </w:rPr>
+        <w:t xml:space="preserve">Dans notre diagramme nous avons utilisé seulement les relations d’associations, </w:t>
+      </w:r>
+      <w:r>
+        <w:rPr>
+          <w:sz w:val="24"/>
+          <w:szCs w:val="24"/>
+        </w:rPr>
+        <w:t>d’héritage</w:t>
+      </w:r>
+      <w:r>
+        <w:rPr>
+          <w:sz w:val="24"/>
+          <w:szCs w:val="24"/>
+        </w:rPr>
+        <w:t xml:space="preserve">, et </w:t>
+      </w:r>
+      <w:r>
+        <w:rPr>
+          <w:sz w:val="24"/>
+          <w:szCs w:val="24"/>
+        </w:rPr>
+        <w:t>de composition</w:t>
+      </w:r>
+      <w:r>
+        <w:rPr>
+          <w:sz w:val="24"/>
+          <w:szCs w:val="24"/>
+        </w:rPr>
+        <w:t xml:space="preserve">, </w:t>
+      </w:r>
+      <w:r>
+        <w:rPr>
+          <w:sz w:val="24"/>
+          <w:szCs w:val="24"/>
+        </w:rPr>
+        <w:t xml:space="preserve">nous allons </w:t>
+      </w:r>
+      <w:r>
+        <w:rPr>
+          <w:sz w:val="24"/>
+          <w:szCs w:val="24"/>
+        </w:rPr>
+        <w:t xml:space="preserve">donc </w:t>
+      </w:r>
+      <w:r>
+        <w:rPr>
+          <w:sz w:val="24"/>
+          <w:szCs w:val="24"/>
+        </w:rPr>
+        <w:t>expliquer seulement celles-ci.</w:t>
+      </w:r>
+    </w:p>
+    <w:p>
+      <w:pPr>
+        <w:rPr>
+          <w:sz w:val="24"/>
+          <w:szCs w:val="24"/>
+        </w:rPr>
+      </w:pPr>
+      <w:r>
+        <w:rPr>
+          <w:sz w:val="24"/>
+          <w:szCs w:val="24"/>
+        </w:rPr>
+        <w:t>-L’association représente une relation structurelle entre deux classes ce qui veut dire qu’une classe est liée à une autre par le biais d’une connexion. L’association peut être unidirectionnelle ou bidirectionnelle.</w:t>
+      </w:r>
+    </w:p>
+    <w:p>
+      <w:pPr>
+        <w:rPr>
+          <w:sz w:val="24"/>
+          <w:szCs w:val="24"/>
+        </w:rPr>
+      </w:pPr>
+      <w:r>
+        <w:rPr>
+          <w:sz w:val="24"/>
+          <w:szCs w:val="24"/>
+        </w:rPr>
+        <w:t>-La composition</w:t>
+      </w:r>
+      <w:r>
+        <w:rPr>
+          <w:sz w:val="24"/>
+          <w:szCs w:val="24"/>
+        </w:rPr>
+        <w:t xml:space="preserve"> indique qu'une classe est composée de plusieurs instances d'une autre classe, mais les instances de la classe composée ne peuvent pas exister indépendamment de la classe composite.</w:t>
+      </w:r>
+    </w:p>
+    <w:p>
+      <w:pPr>
+        <w:rPr>
+          <w:sz w:val="24"/>
+          <w:szCs w:val="24"/>
+        </w:rPr>
+      </w:pPr>
+      <w:r>
+        <w:rPr>
+          <w:sz w:val="24"/>
+          <w:szCs w:val="24"/>
+        </w:rPr>
+        <w:t>-L’héritage représente une relation de généralisation/spécialisation entre deux classe, une classe appelée sous-classe hérite des attributs et des méthodes d’une classe appelée superclasse. La flèche est dirigée de la sous-classe vers la superclasse.</w:t>
+      </w:r>
+    </w:p>
+    <w:p>
+      <w:pPr>
+        <w:rPr>
+          <w:sz w:val="24"/>
+          <w:szCs w:val="24"/>
+        </w:rPr>
+      </w:pPr>
+    </w:p>
+    <w:p>
+      <w:pPr>
+        <w:rPr>
+          <w:sz w:val="24"/>
+          <w:szCs w:val="24"/>
+        </w:rPr>
+      </w:pPr>
+      <w:r>
+        <w:rPr>
+          <w:sz w:val="24"/>
+          <w:szCs w:val="24"/>
+          <w:u w:val="single"/>
+        </w:rPr>
+        <w:t>Dernièrement</w:t>
+      </w:r>
+      <w:r>
+        <w:rPr>
+          <w:sz w:val="24"/>
+          <w:szCs w:val="24"/>
+          <w:u w:val="single"/>
+        </w:rPr>
+        <w:t>,</w:t>
+      </w:r>
+      <w:r>
+        <w:rPr>
+          <w:sz w:val="24"/>
+          <w:szCs w:val="24"/>
+          <w:u w:val="single"/>
+        </w:rPr>
+        <w:t xml:space="preserve"> les cardinalités :</w:t>
+      </w:r>
+      <w:r>
+        <w:rPr>
+          <w:sz w:val="24"/>
+          <w:szCs w:val="24"/>
+        </w:rPr>
+        <w:t xml:space="preserve"> </w:t>
+      </w:r>
+      <w:r>
+        <w:rPr>
+          <w:sz w:val="24"/>
+          <w:szCs w:val="24"/>
+        </w:rPr>
+        <w:t>La cardinalité dans les diagrammes de classes indique le nombre d'instances d'une classe qui peuvent être liées à une instance de l'autre classe. Par exemple, chaque entreprise aura un ou plusieurs employés (et non zéro), et chaque employé travaille actuellement pour zéro ou une entreprise.</w:t>
+      </w:r>
+    </w:p>
+    <w:p>
+      <w:pPr>
+        <w:rPr>
+          <w:sz w:val="24"/>
+          <w:szCs w:val="24"/>
+        </w:rPr>
+      </w:pPr>
+      <w:r>
+        <w:rPr>
+          <w:sz w:val="24"/>
+          <w:szCs w:val="24"/>
+        </w:rPr>
+        <w:t xml:space="preserve">Les différentes cardinalités peuvent être : </w:t>
+      </w:r>
+    </w:p>
+    <w:p>
+      <w:pPr>
+        <w:rPr>
+          <w:sz w:val="24"/>
+          <w:szCs w:val="24"/>
+        </w:rPr>
+      </w:pPr>
+      <w:r>
+        <w:rPr>
+          <w:sz w:val="24"/>
+          <w:szCs w:val="24"/>
+        </w:rPr>
+        <w:lastRenderedPageBreak/>
+        <w:drawing>
+          <wp:inline distT="0" distB="0" distL="0" distR="0" wp14:anchorId="5BE22204" wp14:editId="72C73FA7">
+            <wp:extent cx="1066542" cy="1378226"/>
+            <wp:effectExtent l="0" t="0" r="635" b="0"/>
+            <wp:docPr id="235031698" name="Image 1" descr="Une image contenant texte, capture d’écran, Police, nombre&#10;&#10;Description générée automatiquement"/>
+            <wp:cNvGraphicFramePr>
+              <a:graphicFrameLocks xmlns:a="http://schemas.openxmlformats.org/drawingml/2006/main" noChangeAspect="1"/>
+            </wp:cNvGraphicFramePr>
+            <a:graphic xmlns:a="http://schemas.openxmlformats.org/drawingml/2006/main">
+              <a:graphicData uri="http://schemas.openxmlformats.org/drawingml/2006/picture">
+                <pic:pic xmlns:pic="http://schemas.openxmlformats.org/drawingml/2006/picture">
+                  <pic:nvPicPr>
+                    <pic:cNvPr id="235031698" name="Image 1" descr="Une image contenant texte, capture d’écran, Police, nombre&#10;&#10;Description générée automatiquement"/>
+                    <pic:cNvPicPr/>
+                  </pic:nvPicPr>
+                  <pic:blipFill>
+                    <a:blip r:embed="rId34"/>
+                    <a:stretch>
+                      <a:fillRect/>
+                    </a:stretch>
+                  </pic:blipFill>
+                  <pic:spPr>
+                    <a:xfrm>
+                      <a:off x="0" y="0"/>
+                      <a:ext cx="1075089" cy="1389271"/>
+                    </a:xfrm>
+                    <a:prstGeom prst="rect">
+                      <a:avLst/>
+                    </a:prstGeom>
+                  </pic:spPr>
+                </pic:pic>
+              </a:graphicData>
+            </a:graphic>
+          </wp:inline>
+        </w:drawing>
+      </w:r>
+    </w:p>
+    <w:p>
+      <w:pPr>
+        <w:rPr>
+          <w:sz w:val="24"/>
+          <w:szCs w:val="24"/>
+        </w:rPr>
+      </w:pPr>
+      <w:r>
+        <w:rPr>
+          <w:sz w:val="24"/>
+          <w:szCs w:val="24"/>
+        </w:rPr>
+        <w:t>Dans notre diagramme nous utilisons seulement les cardinalités </w:t>
+      </w:r>
+      <w:r>
+        <w:rPr>
+          <w:sz w:val="24"/>
+          <w:szCs w:val="24"/>
+        </w:rPr>
+        <w:t xml:space="preserve">1, </w:t>
+      </w:r>
+      <w:proofErr w:type="spellStart"/>
+      <w:r>
+        <w:rPr>
+          <w:sz w:val="24"/>
+          <w:szCs w:val="24"/>
+        </w:rPr>
+        <w:t>O..n</w:t>
+      </w:r>
+      <w:proofErr w:type="spellEnd"/>
+      <w:r>
+        <w:rPr>
+          <w:sz w:val="24"/>
+          <w:szCs w:val="24"/>
+        </w:rPr>
+        <w:t>, 1..*,et 1..n donc nous allons seulement expliquer celles-ci.</w:t>
+      </w:r>
+    </w:p>
+    <w:p>
+      <w:pPr>
+        <w:rPr>
+          <w:sz w:val="24"/>
+          <w:szCs w:val="24"/>
+        </w:rPr>
+      </w:pPr>
+      <w:r>
+        <w:rPr>
+          <w:sz w:val="24"/>
+          <w:szCs w:val="24"/>
+        </w:rPr>
+        <w:t xml:space="preserve">-Une cardinalité de 1 </w:t>
+      </w:r>
+      <w:r>
+        <w:rPr>
+          <w:sz w:val="24"/>
+          <w:szCs w:val="24"/>
+        </w:rPr>
+        <w:t>signifie qu'il y a exactement une instance de la classe associée. Par exemple, si une classe A est associée à une classe B avec une cardinalité de "1", cela signifie qu'une instance de la classe A est associée à exactement une instance de la classe B.</w:t>
+      </w:r>
+    </w:p>
+    <w:p>
+      <w:pPr>
+        <w:rPr>
+          <w:sz w:val="24"/>
+          <w:szCs w:val="24"/>
+        </w:rPr>
+      </w:pPr>
+      <w:r>
+        <w:rPr>
+          <w:sz w:val="24"/>
+          <w:szCs w:val="24"/>
+        </w:rPr>
+        <w:t>-Une cardinalité 0..n indique</w:t>
+      </w:r>
+      <w:r>
+        <w:t xml:space="preserve"> </w:t>
+      </w:r>
+      <w:r>
+        <w:rPr>
+          <w:sz w:val="24"/>
+          <w:szCs w:val="24"/>
+        </w:rPr>
+        <w:t>qu'il peut y avoir zéro ou plusieurs instances de la classe associée. Par exemple, si une classe A est associée à une classe B avec une cardinalité de "0..n", cela signifie qu'une instance de la classe A peut être associée à aucune, une, ou plusieurs instances de la classe B.</w:t>
+      </w:r>
+    </w:p>
+    <w:p>
+      <w:pPr>
+        <w:rPr>
+          <w:sz w:val="24"/>
+          <w:szCs w:val="24"/>
+        </w:rPr>
+      </w:pPr>
+      <w:r>
+        <w:rPr>
+          <w:sz w:val="24"/>
+          <w:szCs w:val="24"/>
+        </w:rPr>
+        <w:t xml:space="preserve">-Une cardinalité 1..* </w:t>
+      </w:r>
+      <w:r>
+        <w:rPr>
+          <w:sz w:val="24"/>
+          <w:szCs w:val="24"/>
+        </w:rPr>
+        <w:t>signifie qu'il doit y avoir au moins une instance de la classe associée, mais il peut y en avoir plusieurs. Par exemple, si une classe A est associée à une classe B avec une cardinalité de "1..</w:t>
+      </w:r>
+      <w:r>
+        <w:rPr>
+          <w:sz w:val="24"/>
+          <w:szCs w:val="24"/>
+        </w:rPr>
+        <w:t>*</w:t>
+      </w:r>
+      <w:r>
+        <w:rPr>
+          <w:sz w:val="24"/>
+          <w:szCs w:val="24"/>
+        </w:rPr>
+        <w:t>", cela signifie qu'il doit y avoir au moins une instance de la classe B associée à une instance de la classe A, mais il peut y en avoir plus.</w:t>
+      </w:r>
+    </w:p>
+    <w:p>
+      <w:pPr>
+        <w:rPr>
+          <w:sz w:val="24"/>
+          <w:szCs w:val="24"/>
+        </w:rPr>
+      </w:pPr>
+      <w:r>
+        <w:rPr>
+          <w:sz w:val="24"/>
+          <w:szCs w:val="24"/>
+        </w:rPr>
+        <w:t xml:space="preserve">-Finalement, une cardinalité 1..n </w:t>
+      </w:r>
+      <w:r>
+        <w:rPr>
+          <w:sz w:val="24"/>
+          <w:szCs w:val="24"/>
+        </w:rPr>
+        <w:t>indique qu'il doit y avoir au moins une instance de la classe associée, et il peut y en avoir plusieurs. Cependant, contrairement à "1..*", il spécifie un nombre maximal défini (n) d'instances associées. Par exemple, si une classe A est associée à une classe B avec une cardinalité de "1..n", cela signifie qu'il doit y avoir au moins une instance de la classe B associée à une instance de la classe A, mais il ne peut y en avoir que jusqu'à n instances.</w:t>
+      </w:r>
+    </w:p>
+    <w:p>
+      <w:pPr>
+        <w:rPr>
+          <w:sz w:val="24"/>
+          <w:szCs w:val="24"/>
+        </w:rPr>
+      </w:pPr>
+    </w:p>
+    <w:p>
+      <w:pPr>
+        <w:rPr>
+          <w:sz w:val="24"/>
+          <w:szCs w:val="24"/>
+        </w:rPr>
+      </w:pPr>
+      <w:r>
+        <w:rPr>
+          <w:sz w:val="24"/>
+          <w:szCs w:val="24"/>
+        </w:rPr>
+        <w:t>Passons donc maintenant à l’explication de notre diagramme de classe.</w:t>
+      </w:r>
+    </w:p>
+    <w:p>
+      <w:pPr>
+        <w:rPr>
+          <w:sz w:val="24"/>
+          <w:szCs w:val="24"/>
+        </w:rPr>
+      </w:pPr>
+      <w:r>
+        <w:rPr>
+          <w:sz w:val="24"/>
+          <w:szCs w:val="24"/>
+        </w:rPr>
+        <w:t xml:space="preserve">Notre diagramme a </w:t>
+      </w:r>
+      <w:r>
+        <w:rPr>
+          <w:sz w:val="24"/>
+          <w:szCs w:val="24"/>
+        </w:rPr>
+        <w:t>des classes principales</w:t>
+      </w:r>
+      <w:r>
+        <w:rPr>
+          <w:sz w:val="24"/>
+          <w:szCs w:val="24"/>
+        </w:rPr>
+        <w:t xml:space="preserve"> comme suit : </w:t>
+      </w:r>
+      <w:r>
+        <w:rPr>
+          <w:sz w:val="24"/>
+          <w:szCs w:val="24"/>
+        </w:rPr>
+        <w:t>Personnes, Adresses, Employé, Client, Commande, Facture, Articles, Statistiques</w:t>
+      </w:r>
+      <w:r>
+        <w:rPr>
+          <w:sz w:val="24"/>
+          <w:szCs w:val="24"/>
+        </w:rPr>
+        <w:t xml:space="preserve">. </w:t>
+      </w:r>
+    </w:p>
+    <w:p>
+      <w:pPr>
+        <w:rPr>
+          <w:sz w:val="24"/>
+          <w:szCs w:val="24"/>
+        </w:rPr>
+      </w:pPr>
+      <w:r>
+        <w:rPr>
+          <w:sz w:val="24"/>
+          <w:szCs w:val="24"/>
+        </w:rPr>
+        <w:t xml:space="preserve">Et des classes utilitaires comme suit : </w:t>
+      </w:r>
+      <w:proofErr w:type="spellStart"/>
+      <w:r>
+        <w:rPr>
+          <w:sz w:val="24"/>
+          <w:szCs w:val="24"/>
+        </w:rPr>
+        <w:t>SuperieurHierarchique</w:t>
+      </w:r>
+      <w:proofErr w:type="spellEnd"/>
+      <w:r>
+        <w:rPr>
+          <w:sz w:val="24"/>
+          <w:szCs w:val="24"/>
+        </w:rPr>
+        <w:t>, Cad, et Fonctions</w:t>
+      </w:r>
+      <w:r>
+        <w:rPr>
+          <w:sz w:val="24"/>
+          <w:szCs w:val="24"/>
+        </w:rPr>
+        <w:t>.</w:t>
+      </w:r>
+    </w:p>
+    <w:p>
+      <w:pPr>
+        <w:rPr>
+          <w:sz w:val="24"/>
+          <w:szCs w:val="24"/>
+          <w:u w:val="single"/>
+        </w:rPr>
+      </w:pPr>
+      <w:r>
+        <w:rPr>
+          <w:sz w:val="24"/>
+          <w:szCs w:val="24"/>
+          <w:u w:val="single"/>
+        </w:rPr>
+        <w:t xml:space="preserve">Mais parlons de leurs associations : </w:t>
+      </w:r>
+    </w:p>
+    <w:p>
+      <w:pPr>
+        <w:rPr>
+          <w:sz w:val="24"/>
+          <w:szCs w:val="24"/>
+        </w:rPr>
+      </w:pPr>
+      <w:r>
+        <w:rPr>
+          <w:sz w:val="24"/>
+          <w:szCs w:val="24"/>
+        </w:rPr>
+        <w:t xml:space="preserve">- </w:t>
+      </w:r>
+      <w:r>
+        <w:rPr>
+          <w:sz w:val="24"/>
+          <w:szCs w:val="24"/>
+        </w:rPr>
+        <w:t>Personnes"1" -- "1" Adresses :</w:t>
+      </w:r>
+    </w:p>
+    <w:p>
+      <w:pPr>
+        <w:rPr>
+          <w:sz w:val="24"/>
+          <w:szCs w:val="24"/>
+        </w:rPr>
+      </w:pPr>
+      <w:r>
+        <w:rPr>
+          <w:sz w:val="24"/>
+          <w:szCs w:val="24"/>
+        </w:rPr>
+        <w:t>Chaque instance de la classe "Personnes" est associée exactement à une instance de la classe "Adresses", et vice versa.</w:t>
+      </w:r>
+    </w:p>
+    <w:p>
+      <w:pPr>
+        <w:rPr>
+          <w:sz w:val="24"/>
+          <w:szCs w:val="24"/>
+        </w:rPr>
+      </w:pPr>
+    </w:p>
+    <w:p>
+      <w:pPr>
+        <w:rPr>
+          <w:sz w:val="24"/>
+          <w:szCs w:val="24"/>
+        </w:rPr>
+      </w:pPr>
+      <w:r>
+        <w:rPr>
+          <w:sz w:val="24"/>
+          <w:szCs w:val="24"/>
+        </w:rPr>
+        <w:t>-</w:t>
+      </w:r>
+      <w:r>
+        <w:rPr>
+          <w:sz w:val="24"/>
+          <w:szCs w:val="24"/>
+        </w:rPr>
+        <w:t>Employé"0..n" -- "1" Personnes :</w:t>
+      </w:r>
+    </w:p>
+    <w:p>
+      <w:pPr>
+        <w:rPr>
+          <w:sz w:val="24"/>
+          <w:szCs w:val="24"/>
+        </w:rPr>
+      </w:pPr>
+      <w:r>
+        <w:rPr>
+          <w:sz w:val="24"/>
+          <w:szCs w:val="24"/>
+        </w:rPr>
+        <w:lastRenderedPageBreak/>
+        <w:t>Chaque instance de la classe "Employé" est associée à aucune, une, ou plusieurs instances de la classe "Personnes". Il y a une relation de composition entre Employé et Personnes.</w:t>
+      </w:r>
+    </w:p>
+    <w:p>
+      <w:pPr>
+        <w:rPr>
+          <w:sz w:val="24"/>
+          <w:szCs w:val="24"/>
+        </w:rPr>
+      </w:pPr>
+    </w:p>
+    <w:p>
+      <w:pPr>
+        <w:rPr>
+          <w:sz w:val="24"/>
+          <w:szCs w:val="24"/>
+        </w:rPr>
+      </w:pPr>
+      <w:r>
+        <w:rPr>
+          <w:sz w:val="24"/>
+          <w:szCs w:val="24"/>
+        </w:rPr>
+        <w:t>-</w:t>
+      </w:r>
+      <w:r>
+        <w:rPr>
+          <w:sz w:val="24"/>
+          <w:szCs w:val="24"/>
+        </w:rPr>
+        <w:t>Client"0..n" -- "1" Personnes :</w:t>
+      </w:r>
+    </w:p>
+    <w:p>
+      <w:pPr>
+        <w:rPr>
+          <w:sz w:val="24"/>
+          <w:szCs w:val="24"/>
+        </w:rPr>
+      </w:pPr>
+      <w:r>
+        <w:rPr>
+          <w:sz w:val="24"/>
+          <w:szCs w:val="24"/>
+        </w:rPr>
+        <w:t>Chaque instance de la classe "Client" est associée à aucune, une, ou plusieurs instances de la classe "Personnes". Il y a une relation de composition entre Client et Personnes.</w:t>
+      </w:r>
+    </w:p>
+    <w:p>
+      <w:pPr>
+        <w:rPr>
+          <w:sz w:val="24"/>
+          <w:szCs w:val="24"/>
+        </w:rPr>
+      </w:pPr>
+    </w:p>
+    <w:p>
+      <w:pPr>
+        <w:rPr>
+          <w:sz w:val="24"/>
+          <w:szCs w:val="24"/>
+        </w:rPr>
+      </w:pPr>
+      <w:r>
+        <w:rPr>
+          <w:sz w:val="24"/>
+          <w:szCs w:val="24"/>
+        </w:rPr>
+        <w:t>-</w:t>
+      </w:r>
+      <w:r>
+        <w:rPr>
+          <w:sz w:val="24"/>
+          <w:szCs w:val="24"/>
+        </w:rPr>
+        <w:t>Client"1..*" -- "1" Commande :</w:t>
+      </w:r>
+    </w:p>
+    <w:p>
+      <w:pPr>
+        <w:rPr>
+          <w:sz w:val="24"/>
+          <w:szCs w:val="24"/>
+        </w:rPr>
+      </w:pPr>
+      <w:r>
+        <w:rPr>
+          <w:sz w:val="24"/>
+          <w:szCs w:val="24"/>
+        </w:rPr>
+        <w:t>Chaque instance de la classe "Client" est associée à au moins une instance de la classe "Commande". Il y a une relation d'agrégation entre Client et Commande.</w:t>
+      </w:r>
+    </w:p>
+    <w:p>
+      <w:pPr>
+        <w:rPr>
+          <w:sz w:val="24"/>
+          <w:szCs w:val="24"/>
+        </w:rPr>
+      </w:pPr>
+    </w:p>
+    <w:p>
+      <w:pPr>
+        <w:rPr>
+          <w:sz w:val="24"/>
+          <w:szCs w:val="24"/>
+        </w:rPr>
+      </w:pPr>
+      <w:r>
+        <w:rPr>
+          <w:sz w:val="24"/>
+          <w:szCs w:val="24"/>
+        </w:rPr>
+        <w:t>-</w:t>
+      </w:r>
+      <w:r>
+        <w:rPr>
+          <w:sz w:val="24"/>
+          <w:szCs w:val="24"/>
+        </w:rPr>
+        <w:t>Commande"1" -- "1" Facture :</w:t>
+      </w:r>
+    </w:p>
+    <w:p>
+      <w:pPr>
+        <w:rPr>
+          <w:sz w:val="24"/>
+          <w:szCs w:val="24"/>
+        </w:rPr>
+      </w:pPr>
+      <w:r>
+        <w:rPr>
+          <w:sz w:val="24"/>
+          <w:szCs w:val="24"/>
+        </w:rPr>
+        <w:t>Chaque instance de la classe "Commande" est associée exactement à une instance de la classe "Facture", et vice versa.</w:t>
+      </w:r>
+    </w:p>
+    <w:p>
+      <w:pPr>
+        <w:rPr>
+          <w:sz w:val="24"/>
+          <w:szCs w:val="24"/>
+        </w:rPr>
+      </w:pPr>
+    </w:p>
+    <w:p>
+      <w:pPr>
+        <w:rPr>
+          <w:sz w:val="24"/>
+          <w:szCs w:val="24"/>
+        </w:rPr>
+      </w:pPr>
+      <w:r>
+        <w:rPr>
+          <w:sz w:val="24"/>
+          <w:szCs w:val="24"/>
+        </w:rPr>
+        <w:t>-</w:t>
+      </w:r>
+      <w:r>
+        <w:rPr>
+          <w:sz w:val="24"/>
+          <w:szCs w:val="24"/>
+        </w:rPr>
+        <w:t>Adresses"1" -- "1" Facture :</w:t>
+      </w:r>
+    </w:p>
+    <w:p>
+      <w:pPr>
+        <w:rPr>
+          <w:sz w:val="24"/>
+          <w:szCs w:val="24"/>
+        </w:rPr>
+      </w:pPr>
+      <w:r>
+        <w:rPr>
+          <w:sz w:val="24"/>
+          <w:szCs w:val="24"/>
+        </w:rPr>
+        <w:t>Chaque instance de la classe "Adresses" est associée exactement à une instance de la classe "Facture", et vice versa.</w:t>
+      </w:r>
+    </w:p>
+    <w:p>
+      <w:pPr>
+        <w:rPr>
+          <w:sz w:val="24"/>
+          <w:szCs w:val="24"/>
+        </w:rPr>
+      </w:pPr>
+    </w:p>
+    <w:p>
+      <w:pPr>
+        <w:rPr>
+          <w:sz w:val="24"/>
+          <w:szCs w:val="24"/>
+        </w:rPr>
+      </w:pPr>
+      <w:r>
+        <w:rPr>
+          <w:sz w:val="24"/>
+          <w:szCs w:val="24"/>
+        </w:rPr>
+        <w:t>-</w:t>
+      </w:r>
+      <w:r>
+        <w:rPr>
+          <w:sz w:val="24"/>
+          <w:szCs w:val="24"/>
+        </w:rPr>
+        <w:t>Commande"1..</w:t>
+      </w:r>
+      <w:r>
+        <w:rPr>
+          <w:sz w:val="24"/>
+          <w:szCs w:val="24"/>
+        </w:rPr>
+        <w:t>*</w:t>
+      </w:r>
+      <w:r>
+        <w:rPr>
+          <w:sz w:val="24"/>
+          <w:szCs w:val="24"/>
+        </w:rPr>
+        <w:t>" -- "1..</w:t>
+      </w:r>
+      <w:r>
+        <w:rPr>
+          <w:sz w:val="24"/>
+          <w:szCs w:val="24"/>
+        </w:rPr>
+        <w:t>*</w:t>
+      </w:r>
+      <w:r>
+        <w:rPr>
+          <w:sz w:val="24"/>
+          <w:szCs w:val="24"/>
+        </w:rPr>
+        <w:t>" Articles :</w:t>
+      </w:r>
+    </w:p>
+    <w:p>
+      <w:pPr>
+        <w:rPr>
+          <w:sz w:val="24"/>
+          <w:szCs w:val="24"/>
+        </w:rPr>
+      </w:pPr>
+      <w:r>
+        <w:rPr>
+          <w:sz w:val="24"/>
+          <w:szCs w:val="24"/>
+        </w:rPr>
+        <w:t>Chaque instance de la classe "Commande" est associée à au moins une instance de la classe "Articles", et chaque instance de la classe "Articles" est associée à au moins une instance de la classe "Commande". Il y a une relation de composition entre Commande et Articles.</w:t>
+      </w:r>
+    </w:p>
+    <w:p>
+      <w:pPr>
+        <w:rPr>
+          <w:sz w:val="24"/>
+          <w:szCs w:val="24"/>
+        </w:rPr>
+      </w:pPr>
+    </w:p>
+    <w:p>
+      <w:pPr>
+        <w:rPr>
+          <w:sz w:val="24"/>
+          <w:szCs w:val="24"/>
+        </w:rPr>
+      </w:pPr>
+      <w:r>
+        <w:rPr>
+          <w:sz w:val="24"/>
+          <w:szCs w:val="24"/>
+        </w:rPr>
+        <w:t>-</w:t>
+      </w:r>
+      <w:r>
+        <w:rPr>
+          <w:sz w:val="24"/>
+          <w:szCs w:val="24"/>
+        </w:rPr>
+        <w:t xml:space="preserve">Articles"1..n" &lt;|-- "1..n" Statistiques : </w:t>
+      </w:r>
+    </w:p>
+    <w:p>
+      <w:pPr>
+        <w:rPr>
+          <w:sz w:val="24"/>
+          <w:szCs w:val="24"/>
+        </w:rPr>
+      </w:pPr>
+      <w:r>
+        <w:rPr>
+          <w:sz w:val="24"/>
+          <w:szCs w:val="24"/>
+        </w:rPr>
+        <w:t>Chaque instance de la classe "Articles" contient au moins une instance de la classe "Statistiques", et chaque instance de la classe "Statistiques" est contenue dans au moins une instance de la classe "Articles".</w:t>
+      </w:r>
+    </w:p>
+    <w:p>
+      <w:pPr>
+        <w:rPr>
+          <w:sz w:val="24"/>
+          <w:szCs w:val="24"/>
+        </w:rPr>
+      </w:pPr>
+    </w:p>
+    <w:p>
+      <w:pPr>
+        <w:rPr>
+          <w:sz w:val="24"/>
+          <w:szCs w:val="24"/>
+          <w:u w:val="single"/>
+        </w:rPr>
+      </w:pPr>
+      <w:r>
+        <w:rPr>
+          <w:sz w:val="24"/>
+          <w:szCs w:val="24"/>
+          <w:u w:val="single"/>
+        </w:rPr>
+        <w:t xml:space="preserve">Parlons maintenant de l’héritage : </w:t>
+      </w:r>
+    </w:p>
+    <w:p>
+      <w:pPr>
+        <w:rPr>
+          <w:sz w:val="24"/>
+          <w:szCs w:val="24"/>
+        </w:rPr>
+      </w:pPr>
+      <w:r>
+        <w:rPr>
+          <w:sz w:val="24"/>
+          <w:szCs w:val="24"/>
+        </w:rPr>
+        <w:t>-</w:t>
+      </w:r>
+      <w:r>
+        <w:rPr>
+          <w:sz w:val="24"/>
+          <w:szCs w:val="24"/>
+        </w:rPr>
+        <w:t xml:space="preserve">Employé &lt;|-- </w:t>
+      </w:r>
+      <w:proofErr w:type="spellStart"/>
+      <w:r>
+        <w:rPr>
+          <w:sz w:val="24"/>
+          <w:szCs w:val="24"/>
+        </w:rPr>
+        <w:t>SuperieurHierarchique</w:t>
+      </w:r>
+      <w:proofErr w:type="spellEnd"/>
+      <w:r>
+        <w:rPr>
+          <w:sz w:val="24"/>
+          <w:szCs w:val="24"/>
+        </w:rPr>
+        <w:t xml:space="preserve"> :</w:t>
+      </w:r>
+    </w:p>
+    <w:p>
+      <w:pPr>
+        <w:rPr>
+          <w:sz w:val="24"/>
+          <w:szCs w:val="24"/>
+        </w:rPr>
+      </w:pPr>
+      <w:r>
+        <w:rPr>
+          <w:sz w:val="24"/>
+          <w:szCs w:val="24"/>
+        </w:rPr>
+        <w:t>La classe "</w:t>
+      </w:r>
+      <w:proofErr w:type="spellStart"/>
+      <w:r>
+        <w:rPr>
+          <w:sz w:val="24"/>
+          <w:szCs w:val="24"/>
+        </w:rPr>
+        <w:t>SuperieurHierarchique</w:t>
+      </w:r>
+      <w:proofErr w:type="spellEnd"/>
+      <w:r>
+        <w:rPr>
+          <w:sz w:val="24"/>
+          <w:szCs w:val="24"/>
+        </w:rPr>
+        <w:t>" hérite de la classe "Employé".</w:t>
+      </w:r>
+    </w:p>
+    <w:p>
+      <w:pPr>
+        <w:rPr>
+          <w:sz w:val="24"/>
+          <w:szCs w:val="24"/>
+        </w:rPr>
+      </w:pPr>
+    </w:p>
+    <w:p>
+      <w:pPr>
+        <w:rPr>
+          <w:sz w:val="24"/>
+          <w:szCs w:val="24"/>
+        </w:rPr>
+      </w:pPr>
+      <w:r>
+        <w:rPr>
+          <w:sz w:val="24"/>
+          <w:szCs w:val="24"/>
+        </w:rPr>
+        <w:t>-</w:t>
+      </w:r>
+      <w:r>
+        <w:rPr>
+          <w:sz w:val="24"/>
+          <w:szCs w:val="24"/>
+        </w:rPr>
+        <w:t>Cad &lt;|-- Fonctions :</w:t>
+      </w:r>
+    </w:p>
+    <w:p>
+      <w:pPr>
+        <w:rPr>
+          <w:sz w:val="24"/>
+          <w:szCs w:val="24"/>
+        </w:rPr>
+      </w:pPr>
+      <w:r>
+        <w:rPr>
+          <w:sz w:val="24"/>
+          <w:szCs w:val="24"/>
+        </w:rPr>
+        <w:t>La classe "Fonctions" hérite de la classe "Cad".</w:t>
+      </w:r>
     </w:p>
     <w:p>
       <w:pPr>
@@ -15657,7 +16970,7 @@
       </w:pPr>
     </w:p>
     <w:sectPr>
-      <w:footerReference w:type="default" r:id="rId31"/>
+      <w:footerReference w:type="default" r:id="rId35"/>
       <w:pgSz w:w="11906" w:h="16838"/>
       <w:pgMar w:top="1417" w:right="1417" w:bottom="1417" w:left="1417" w:header="708" w:footer="708" w:gutter="0"/>
       <w:pgNumType w:start="0"/>
@@ -17198,6 +18511,7 @@
   <w:style w:type="character" w:default="1" w:styleId="Policepardfaut">
     <w:name w:val="Default Paragraph Font"/>
     <w:uiPriority w:val="1"/>
+    <w:semiHidden/>
     <w:unhideWhenUsed/>
   </w:style>
   <w:style w:type="table" w:default="1" w:styleId="TableauNormal">
@@ -17677,7 +18991,7 @@
     <w:charset w:val="00"/>
     <w:family w:val="swiss"/>
     <w:pitch w:val="variable"/>
-    <w:sig w:usb0="E4002EFF" w:usb1="C200247B" w:usb2="00000009" w:usb3="00000000" w:csb0="000001FF" w:csb1="00000000"/>
+    <w:sig w:usb0="E4002EFF" w:usb1="C000247B" w:usb2="00000009" w:usb3="00000000" w:csb0="000001FF" w:csb1="00000000"/>
   </w:font>
   <w:font w:name="Courier New">
     <w:panose1 w:val="02070309020205020404"/>
@@ -17719,7 +19033,7 @@
     <w:charset w:val="00"/>
     <w:family w:val="swiss"/>
     <w:pitch w:val="variable"/>
-    <w:sig w:usb0="E4002EFF" w:usb1="C200247B" w:usb2="00000009" w:usb3="00000000" w:csb0="000001FF" w:csb1="00000000"/>
+    <w:sig w:usb0="E4002EFF" w:usb1="C000247B" w:usb2="00000009" w:usb3="00000000" w:csb0="000001FF" w:csb1="00000000"/>
   </w:font>
   <w:font w:name="Yu Gothic Light">
     <w:altName w:val="游ゴシック Light"/>
@@ -17764,6 +19078,7 @@
     <w:rsid w:val="00235408"/>
     <w:rsid w:val="002C5A26"/>
     <w:rsid w:val="00305BBD"/>
+    <w:rsid w:val="003317EA"/>
     <w:rsid w:val="003C2049"/>
     <w:rsid w:val="004F67F5"/>
     <w:rsid w:val="00545243"/>
@@ -17778,6 +19093,7 @@
     <w:rsid w:val="009F43A8"/>
     <w:rsid w:val="00BA2395"/>
     <w:rsid w:val="00BF132D"/>
+    <w:rsid w:val="00BF6E31"/>
     <w:rsid w:val="00DC3031"/>
     <w:rsid w:val="00EC1EA1"/>
     <w:rsid w:val="00EE1413"/>

</xml_diff>